<commit_message>
Final Changes don't forget DN and Index
</commit_message>
<xml_diff>
--- a/03-05-Functional-Spec.docx
+++ b/03-05-Functional-Spec.docx
@@ -5308,14 +5308,7 @@
         </w:rPr>
       </w:pPr>
     </w:p>
-    <w:p>
-      <w:pPr>
-        <w:spacing w:after="200" w:line="276" w:lineRule="auto"/>
-        <w:rPr>
-          <w:highlight w:val="lightGray"/>
-        </w:rPr>
-      </w:pPr>
-    </w:p>
+    <w:p/>
     <w:p/>
     <w:p>
       <w:r>
@@ -8732,32 +8725,29 @@
         </w:numPr>
       </w:pPr>
       <w:r>
-        <w:lastRenderedPageBreak/>
-        <w:t xml:space="preserve"> Final Product Pictures</w:t>
-      </w:r>
-      <w:r>
         <w:rPr>
           <w:noProof/>
         </w:rPr>
+        <w:lastRenderedPageBreak/>
         <w:drawing>
-          <wp:anchor distT="114300" distB="114300" distL="114300" distR="114300" simplePos="0" relativeHeight="251658240" behindDoc="0" locked="0" layoutInCell="1" hidden="0" allowOverlap="1" wp14:anchorId="3809D82A" wp14:editId="6CB6A244">
+          <wp:anchor distT="114300" distB="114300" distL="114300" distR="114300" simplePos="0" relativeHeight="251658240" behindDoc="0" locked="0" layoutInCell="1" hidden="0" allowOverlap="1" wp14:anchorId="482CD292" wp14:editId="3F60BD65">
             <wp:simplePos x="0" y="0"/>
             <wp:positionH relativeFrom="column">
-              <wp:posOffset>1</wp:posOffset>
+              <wp:posOffset>-75565</wp:posOffset>
             </wp:positionH>
             <wp:positionV relativeFrom="paragraph">
-              <wp:posOffset>704850</wp:posOffset>
+              <wp:posOffset>504825</wp:posOffset>
             </wp:positionV>
-            <wp:extent cx="6172200" cy="4876800"/>
+            <wp:extent cx="6172200" cy="3467100"/>
             <wp:effectExtent l="0" t="0" r="0" b="0"/>
             <wp:wrapSquare wrapText="bothSides" distT="114300" distB="114300" distL="114300" distR="114300"/>
-            <wp:docPr id="5" name="image2.png"/>
+            <wp:docPr id="2" name="image3.png"/>
             <wp:cNvGraphicFramePr/>
             <a:graphic xmlns:a="http://schemas.openxmlformats.org/drawingml/2006/main">
               <a:graphicData uri="http://schemas.openxmlformats.org/drawingml/2006/picture">
                 <pic:pic xmlns:pic="http://schemas.openxmlformats.org/drawingml/2006/picture">
                   <pic:nvPicPr>
-                    <pic:cNvPr id="0" name="image2.png"/>
+                    <pic:cNvPr id="0" name="image3.png"/>
                     <pic:cNvPicPr preferRelativeResize="0"/>
                   </pic:nvPicPr>
                   <pic:blipFill>
@@ -8770,7 +8760,67 @@
                   <pic:spPr>
                     <a:xfrm>
                       <a:off x="0" y="0"/>
-                      <a:ext cx="6172200" cy="4876800"/>
+                      <a:ext cx="6172200" cy="3467100"/>
+                    </a:xfrm>
+                    <a:prstGeom prst="rect">
+                      <a:avLst/>
+                    </a:prstGeom>
+                    <a:ln/>
+                  </pic:spPr>
+                </pic:pic>
+              </a:graphicData>
+            </a:graphic>
+          </wp:anchor>
+        </w:drawing>
+      </w:r>
+      <w:r>
+        <w:t xml:space="preserve"> Mockup</w:t>
+      </w:r>
+    </w:p>
+    <w:p>
+      <w:pPr>
+        <w:spacing w:before="280" w:after="60"/>
+        <w:ind w:left="360"/>
+        <w:rPr>
+          <w:color w:val="808080"/>
+        </w:rPr>
+      </w:pPr>
+      <w:r>
+        <w:rPr>
+          <w:noProof/>
+        </w:rPr>
+        <w:drawing>
+          <wp:anchor distT="114300" distB="114300" distL="114300" distR="114300" simplePos="0" relativeHeight="251660288" behindDoc="0" locked="0" layoutInCell="1" hidden="0" allowOverlap="1" wp14:anchorId="0698109B" wp14:editId="2771EB4F">
+            <wp:simplePos x="0" y="0"/>
+            <wp:positionH relativeFrom="margin">
+              <wp:align>right</wp:align>
+            </wp:positionH>
+            <wp:positionV relativeFrom="paragraph">
+              <wp:posOffset>4176395</wp:posOffset>
+            </wp:positionV>
+            <wp:extent cx="6350000" cy="3566795"/>
+            <wp:effectExtent l="0" t="0" r="0" b="0"/>
+            <wp:wrapSquare wrapText="bothSides" distT="114300" distB="114300" distL="114300" distR="114300"/>
+            <wp:docPr id="3" name="image2.png"/>
+            <wp:cNvGraphicFramePr/>
+            <a:graphic xmlns:a="http://schemas.openxmlformats.org/drawingml/2006/main">
+              <a:graphicData uri="http://schemas.openxmlformats.org/drawingml/2006/picture">
+                <pic:pic xmlns:pic="http://schemas.openxmlformats.org/drawingml/2006/picture">
+                  <pic:nvPicPr>
+                    <pic:cNvPr id="0" name="image2.png"/>
+                    <pic:cNvPicPr preferRelativeResize="0"/>
+                  </pic:nvPicPr>
+                  <pic:blipFill>
+                    <a:blip r:embed="rId10"/>
+                    <a:srcRect/>
+                    <a:stretch>
+                      <a:fillRect/>
+                    </a:stretch>
+                  </pic:blipFill>
+                  <pic:spPr>
+                    <a:xfrm>
+                      <a:off x="0" y="0"/>
+                      <a:ext cx="6350000" cy="3566795"/>
                     </a:xfrm>
                     <a:prstGeom prst="rect">
                       <a:avLst/>
@@ -8787,7 +8837,6 @@
     <w:p>
       <w:pPr>
         <w:spacing w:before="280" w:after="60"/>
-        <w:ind w:left="360"/>
         <w:rPr>
           <w:color w:val="808080"/>
         </w:rPr>
@@ -8795,71 +8844,27 @@
       <w:r>
         <w:rPr>
           <w:noProof/>
-          <w:color w:val="808080"/>
         </w:rPr>
         <w:lastRenderedPageBreak/>
         <w:drawing>
-          <wp:inline distT="114300" distB="114300" distL="114300" distR="114300" wp14:anchorId="357BF0D5" wp14:editId="6ED2E508">
-            <wp:extent cx="6172200" cy="4851400"/>
+          <wp:anchor distT="114300" distB="114300" distL="114300" distR="114300" simplePos="0" relativeHeight="251659264" behindDoc="0" locked="0" layoutInCell="1" hidden="0" allowOverlap="1" wp14:anchorId="0C3BD917" wp14:editId="328DE1F0">
+            <wp:simplePos x="0" y="0"/>
+            <wp:positionH relativeFrom="margin">
+              <wp:align>right</wp:align>
+            </wp:positionH>
+            <wp:positionV relativeFrom="paragraph">
+              <wp:posOffset>9525</wp:posOffset>
+            </wp:positionV>
+            <wp:extent cx="6350244" cy="3567113"/>
             <wp:effectExtent l="0" t="0" r="0" b="0"/>
-            <wp:docPr id="1" name="image3.png"/>
+            <wp:wrapSquare wrapText="bothSides" distT="114300" distB="114300" distL="114300" distR="114300"/>
+            <wp:docPr id="1" name="image1.png"/>
             <wp:cNvGraphicFramePr/>
             <a:graphic xmlns:a="http://schemas.openxmlformats.org/drawingml/2006/main">
               <a:graphicData uri="http://schemas.openxmlformats.org/drawingml/2006/picture">
                 <pic:pic xmlns:pic="http://schemas.openxmlformats.org/drawingml/2006/picture">
                   <pic:nvPicPr>
-                    <pic:cNvPr id="0" name="image3.png"/>
-                    <pic:cNvPicPr preferRelativeResize="0"/>
-                  </pic:nvPicPr>
-                  <pic:blipFill>
-                    <a:blip r:embed="rId10"/>
-                    <a:srcRect/>
-                    <a:stretch>
-                      <a:fillRect/>
-                    </a:stretch>
-                  </pic:blipFill>
-                  <pic:spPr>
-                    <a:xfrm>
-                      <a:off x="0" y="0"/>
-                      <a:ext cx="6172200" cy="4851400"/>
-                    </a:xfrm>
-                    <a:prstGeom prst="rect">
-                      <a:avLst/>
-                    </a:prstGeom>
-                    <a:ln/>
-                  </pic:spPr>
-                </pic:pic>
-              </a:graphicData>
-            </a:graphic>
-          </wp:inline>
-        </w:drawing>
-      </w:r>
-    </w:p>
-    <w:p>
-      <w:pPr>
-        <w:spacing w:before="280" w:after="60"/>
-        <w:ind w:left="360"/>
-        <w:rPr>
-          <w:color w:val="808080"/>
-        </w:rPr>
-      </w:pPr>
-      <w:r>
-        <w:rPr>
-          <w:noProof/>
-          <w:color w:val="808080"/>
-        </w:rPr>
-        <w:lastRenderedPageBreak/>
-        <w:drawing>
-          <wp:inline distT="114300" distB="114300" distL="114300" distR="114300" wp14:anchorId="2BA952F4" wp14:editId="19E0159D">
-            <wp:extent cx="6172200" cy="4851400"/>
-            <wp:effectExtent l="0" t="0" r="0" b="0"/>
-            <wp:docPr id="2" name="image5.png"/>
-            <wp:cNvGraphicFramePr/>
-            <a:graphic xmlns:a="http://schemas.openxmlformats.org/drawingml/2006/main">
-              <a:graphicData uri="http://schemas.openxmlformats.org/drawingml/2006/picture">
-                <pic:pic xmlns:pic="http://schemas.openxmlformats.org/drawingml/2006/picture">
-                  <pic:nvPicPr>
-                    <pic:cNvPr id="0" name="image5.png"/>
+                    <pic:cNvPr id="0" name="image1.png"/>
                     <pic:cNvPicPr preferRelativeResize="0"/>
                   </pic:nvPicPr>
                   <pic:blipFill>
@@ -8872,7 +8877,7 @@
                   <pic:spPr>
                     <a:xfrm>
                       <a:off x="0" y="0"/>
-                      <a:ext cx="6172200" cy="4851400"/>
+                      <a:ext cx="6350244" cy="3567113"/>
                     </a:xfrm>
                     <a:prstGeom prst="rect">
                       <a:avLst/>
@@ -8882,142 +8887,7 @@
                 </pic:pic>
               </a:graphicData>
             </a:graphic>
-          </wp:inline>
-        </w:drawing>
-      </w:r>
-      <w:r>
-        <w:rPr>
-          <w:noProof/>
-          <w:color w:val="808080"/>
-        </w:rPr>
-        <w:lastRenderedPageBreak/>
-        <w:drawing>
-          <wp:inline distT="114300" distB="114300" distL="114300" distR="114300" wp14:anchorId="44A9D9A3" wp14:editId="430F257F">
-            <wp:extent cx="6172200" cy="4838700"/>
-            <wp:effectExtent l="0" t="0" r="0" b="0"/>
-            <wp:docPr id="6" name="image4.png"/>
-            <wp:cNvGraphicFramePr/>
-            <a:graphic xmlns:a="http://schemas.openxmlformats.org/drawingml/2006/main">
-              <a:graphicData uri="http://schemas.openxmlformats.org/drawingml/2006/picture">
-                <pic:pic xmlns:pic="http://schemas.openxmlformats.org/drawingml/2006/picture">
-                  <pic:nvPicPr>
-                    <pic:cNvPr id="0" name="image4.png"/>
-                    <pic:cNvPicPr preferRelativeResize="0"/>
-                  </pic:nvPicPr>
-                  <pic:blipFill>
-                    <a:blip r:embed="rId12"/>
-                    <a:srcRect/>
-                    <a:stretch>
-                      <a:fillRect/>
-                    </a:stretch>
-                  </pic:blipFill>
-                  <pic:spPr>
-                    <a:xfrm>
-                      <a:off x="0" y="0"/>
-                      <a:ext cx="6172200" cy="4838700"/>
-                    </a:xfrm>
-                    <a:prstGeom prst="rect">
-                      <a:avLst/>
-                    </a:prstGeom>
-                    <a:ln/>
-                  </pic:spPr>
-                </pic:pic>
-              </a:graphicData>
-            </a:graphic>
-          </wp:inline>
-        </w:drawing>
-      </w:r>
-      <w:r>
-        <w:rPr>
-          <w:noProof/>
-          <w:color w:val="808080"/>
-        </w:rPr>
-        <w:lastRenderedPageBreak/>
-        <w:drawing>
-          <wp:inline distT="114300" distB="114300" distL="114300" distR="114300" wp14:anchorId="371E4677" wp14:editId="1F820818">
-            <wp:extent cx="6172200" cy="4864100"/>
-            <wp:effectExtent l="0" t="0" r="0" b="0"/>
-            <wp:docPr id="3" name="image1.png"/>
-            <wp:cNvGraphicFramePr/>
-            <a:graphic xmlns:a="http://schemas.openxmlformats.org/drawingml/2006/main">
-              <a:graphicData uri="http://schemas.openxmlformats.org/drawingml/2006/picture">
-                <pic:pic xmlns:pic="http://schemas.openxmlformats.org/drawingml/2006/picture">
-                  <pic:nvPicPr>
-                    <pic:cNvPr id="0" name="image1.png"/>
-                    <pic:cNvPicPr preferRelativeResize="0"/>
-                  </pic:nvPicPr>
-                  <pic:blipFill>
-                    <a:blip r:embed="rId13"/>
-                    <a:srcRect/>
-                    <a:stretch>
-                      <a:fillRect/>
-                    </a:stretch>
-                  </pic:blipFill>
-                  <pic:spPr>
-                    <a:xfrm>
-                      <a:off x="0" y="0"/>
-                      <a:ext cx="6172200" cy="4864100"/>
-                    </a:xfrm>
-                    <a:prstGeom prst="rect">
-                      <a:avLst/>
-                    </a:prstGeom>
-                    <a:ln/>
-                  </pic:spPr>
-                </pic:pic>
-              </a:graphicData>
-            </a:graphic>
-          </wp:inline>
-        </w:drawing>
-      </w:r>
-    </w:p>
-    <w:p>
-      <w:pPr>
-        <w:spacing w:before="280" w:after="60"/>
-        <w:ind w:left="360"/>
-        <w:rPr>
-          <w:color w:val="808080"/>
-        </w:rPr>
-      </w:pPr>
-      <w:r>
-        <w:rPr>
-          <w:noProof/>
-          <w:color w:val="808080"/>
-        </w:rPr>
-        <w:lastRenderedPageBreak/>
-        <w:drawing>
-          <wp:inline distT="114300" distB="114300" distL="114300" distR="114300" wp14:anchorId="5A7D316C" wp14:editId="0FDDD8A0">
-            <wp:extent cx="6172200" cy="4876800"/>
-            <wp:effectExtent l="0" t="0" r="0" b="0"/>
-            <wp:docPr id="4" name="image6.png"/>
-            <wp:cNvGraphicFramePr/>
-            <a:graphic xmlns:a="http://schemas.openxmlformats.org/drawingml/2006/main">
-              <a:graphicData uri="http://schemas.openxmlformats.org/drawingml/2006/picture">
-                <pic:pic xmlns:pic="http://schemas.openxmlformats.org/drawingml/2006/picture">
-                  <pic:nvPicPr>
-                    <pic:cNvPr id="0" name="image6.png"/>
-                    <pic:cNvPicPr preferRelativeResize="0"/>
-                  </pic:nvPicPr>
-                  <pic:blipFill>
-                    <a:blip r:embed="rId14"/>
-                    <a:srcRect/>
-                    <a:stretch>
-                      <a:fillRect/>
-                    </a:stretch>
-                  </pic:blipFill>
-                  <pic:spPr>
-                    <a:xfrm>
-                      <a:off x="0" y="0"/>
-                      <a:ext cx="6172200" cy="4876800"/>
-                    </a:xfrm>
-                    <a:prstGeom prst="rect">
-                      <a:avLst/>
-                    </a:prstGeom>
-                    <a:ln/>
-                  </pic:spPr>
-                </pic:pic>
-              </a:graphicData>
-            </a:graphic>
-          </wp:inline>
+          </wp:anchor>
         </w:drawing>
       </w:r>
     </w:p>
@@ -9030,7 +8900,10 @@
         </w:numPr>
       </w:pPr>
       <w:r>
-        <w:t>Glossary</w:t>
+        <w:t>G</w:t>
+      </w:r>
+      <w:r>
+        <w:t>lossary</w:t>
       </w:r>
     </w:p>
     <w:tbl>
@@ -9568,7 +9441,6 @@
                 <w:sz w:val="20"/>
                 <w:szCs w:val="20"/>
               </w:rPr>
-              <w:lastRenderedPageBreak/>
               <w:t>Study</w:t>
             </w:r>
           </w:p>
@@ -9656,9 +9528,9 @@
       </w:pPr>
     </w:p>
     <w:sectPr>
-      <w:footerReference w:type="default" r:id="rId15"/>
-      <w:headerReference w:type="first" r:id="rId16"/>
-      <w:footerReference w:type="first" r:id="rId17"/>
+      <w:footerReference w:type="default" r:id="rId12"/>
+      <w:headerReference w:type="first" r:id="rId13"/>
+      <w:footerReference w:type="first" r:id="rId14"/>
       <w:pgSz w:w="12240" w:h="15840"/>
       <w:pgMar w:top="1530" w:right="1170" w:bottom="900" w:left="1350" w:header="450" w:footer="21" w:gutter="0"/>
       <w:pgNumType w:start="1"/>
@@ -10101,9 +9973,95 @@
 <file path=word/numbering.xml><?xml version="1.0" encoding="utf-8"?>
 <w:numbering xmlns:wpc="http://schemas.microsoft.com/office/word/2010/wordprocessingCanvas" xmlns:cx="http://schemas.microsoft.com/office/drawing/2014/chartex" xmlns:cx1="http://schemas.microsoft.com/office/drawing/2015/9/8/chartex" xmlns:cx2="http://schemas.microsoft.com/office/drawing/2015/10/21/chartex" xmlns:cx3="http://schemas.microsoft.com/office/drawing/2016/5/9/chartex" xmlns:cx4="http://schemas.microsoft.com/office/drawing/2016/5/10/chartex" xmlns:cx5="http://schemas.microsoft.com/office/drawing/2016/5/11/chartex" xmlns:cx6="http://schemas.microsoft.com/office/drawing/2016/5/12/chartex" xmlns:cx7="http://schemas.microsoft.com/office/drawing/2016/5/13/chartex" xmlns:cx8="http://schemas.microsoft.com/office/drawing/2016/5/14/chartex" xmlns:mc="http://schemas.openxmlformats.org/markup-compatibility/2006" xmlns:aink="http://schemas.microsoft.com/office/drawing/2016/ink" xmlns:am3d="http://schemas.microsoft.com/office/drawing/2017/model3d" xmlns:o="urn:schemas-microsoft-com:office:office" xmlns:r="http://schemas.openxmlformats.org/officeDocument/2006/relationships" xmlns:m="http://schemas.openxmlformats.org/officeDocument/2006/math" xmlns:v="urn:schemas-microsoft-com:vml" xmlns:wp14="http://schemas.microsoft.com/office/word/2010/wordprocessingDrawing" xmlns:wp="http://schemas.openxmlformats.org/drawingml/2006/wordprocessingDrawing" xmlns:w10="urn:schemas-microsoft-com:office:word" xmlns:w="http://schemas.openxmlformats.org/wordprocessingml/2006/main" xmlns:w14="http://schemas.microsoft.com/office/word/2010/wordml" xmlns:w15="http://schemas.microsoft.com/office/word/2012/wordml" xmlns:w16cex="http://schemas.microsoft.com/office/word/2018/wordml/cex" xmlns:w16cid="http://schemas.microsoft.com/office/word/2016/wordml/cid" xmlns:w16="http://schemas.microsoft.com/office/word/2018/wordml" xmlns:w16sdtdh="http://schemas.microsoft.com/office/word/2020/wordml/sdtdatahash" xmlns:w16se="http://schemas.microsoft.com/office/word/2015/wordml/symex" xmlns:wpg="http://schemas.microsoft.com/office/word/2010/wordprocessingGroup" xmlns:wpi="http://schemas.microsoft.com/office/word/2010/wordprocessingInk" xmlns:wne="http://schemas.microsoft.com/office/word/2006/wordml" xmlns:wps="http://schemas.microsoft.com/office/word/2010/wordprocessingShape" mc:Ignorable="w14 w15 w16se w16cid w16 w16cex w16sdtdh wp14">
   <w:abstractNum w:abstractNumId="0" w15:restartNumberingAfterBreak="0">
-    <w:nsid w:val="104A277F"/>
+    <w:nsid w:val="011A65E3"/>
     <w:multiLevelType w:val="multilevel"/>
-    <w:tmpl w:val="D4F8EDCC"/>
+    <w:tmpl w:val="E37A3CC8"/>
+    <w:lvl w:ilvl="0">
+      <w:start w:val="1"/>
+      <w:numFmt w:val="decimal"/>
+      <w:lvlText w:val="%1."/>
+      <w:lvlJc w:val="left"/>
+      <w:pPr>
+        <w:ind w:left="720" w:hanging="360"/>
+      </w:pPr>
+    </w:lvl>
+    <w:lvl w:ilvl="1">
+      <w:start w:val="1"/>
+      <w:numFmt w:val="lowerLetter"/>
+      <w:lvlText w:val="%2."/>
+      <w:lvlJc w:val="left"/>
+      <w:pPr>
+        <w:ind w:left="1440" w:hanging="360"/>
+      </w:pPr>
+    </w:lvl>
+    <w:lvl w:ilvl="2">
+      <w:start w:val="1"/>
+      <w:numFmt w:val="lowerRoman"/>
+      <w:lvlText w:val="%3."/>
+      <w:lvlJc w:val="right"/>
+      <w:pPr>
+        <w:ind w:left="2160" w:hanging="180"/>
+      </w:pPr>
+    </w:lvl>
+    <w:lvl w:ilvl="3">
+      <w:start w:val="1"/>
+      <w:numFmt w:val="decimal"/>
+      <w:lvlText w:val="%4."/>
+      <w:lvlJc w:val="left"/>
+      <w:pPr>
+        <w:ind w:left="2880" w:hanging="360"/>
+      </w:pPr>
+    </w:lvl>
+    <w:lvl w:ilvl="4">
+      <w:start w:val="1"/>
+      <w:numFmt w:val="lowerLetter"/>
+      <w:lvlText w:val="%5."/>
+      <w:lvlJc w:val="left"/>
+      <w:pPr>
+        <w:ind w:left="3600" w:hanging="360"/>
+      </w:pPr>
+    </w:lvl>
+    <w:lvl w:ilvl="5">
+      <w:start w:val="1"/>
+      <w:numFmt w:val="lowerRoman"/>
+      <w:lvlText w:val="%6."/>
+      <w:lvlJc w:val="right"/>
+      <w:pPr>
+        <w:ind w:left="4320" w:hanging="180"/>
+      </w:pPr>
+    </w:lvl>
+    <w:lvl w:ilvl="6">
+      <w:start w:val="1"/>
+      <w:numFmt w:val="decimal"/>
+      <w:lvlText w:val="%7."/>
+      <w:lvlJc w:val="left"/>
+      <w:pPr>
+        <w:ind w:left="5040" w:hanging="360"/>
+      </w:pPr>
+    </w:lvl>
+    <w:lvl w:ilvl="7">
+      <w:start w:val="1"/>
+      <w:numFmt w:val="lowerLetter"/>
+      <w:lvlText w:val="%8."/>
+      <w:lvlJc w:val="left"/>
+      <w:pPr>
+        <w:ind w:left="5760" w:hanging="360"/>
+      </w:pPr>
+    </w:lvl>
+    <w:lvl w:ilvl="8">
+      <w:start w:val="1"/>
+      <w:numFmt w:val="lowerRoman"/>
+      <w:lvlText w:val="%9."/>
+      <w:lvlJc w:val="right"/>
+      <w:pPr>
+        <w:ind w:left="6480" w:hanging="180"/>
+      </w:pPr>
+    </w:lvl>
+  </w:abstractNum>
+  <w:abstractNum w:abstractNumId="1" w15:restartNumberingAfterBreak="0">
+    <w:nsid w:val="0A50539C"/>
+    <w:multiLevelType w:val="multilevel"/>
+    <w:tmpl w:val="7AC6A48C"/>
     <w:lvl w:ilvl="0">
       <w:start w:val="1"/>
       <w:numFmt w:val="bullet"/>
@@ -10213,10 +10171,96 @@
       </w:rPr>
     </w:lvl>
   </w:abstractNum>
-  <w:abstractNum w:abstractNumId="1" w15:restartNumberingAfterBreak="0">
-    <w:nsid w:val="10F82EBF"/>
+  <w:abstractNum w:abstractNumId="2" w15:restartNumberingAfterBreak="0">
+    <w:nsid w:val="100A7092"/>
     <w:multiLevelType w:val="multilevel"/>
-    <w:tmpl w:val="0F1626F4"/>
+    <w:tmpl w:val="D034DADA"/>
+    <w:lvl w:ilvl="0">
+      <w:start w:val="1"/>
+      <w:numFmt w:val="decimal"/>
+      <w:lvlText w:val="%1."/>
+      <w:lvlJc w:val="left"/>
+      <w:pPr>
+        <w:ind w:left="900" w:hanging="360"/>
+      </w:pPr>
+    </w:lvl>
+    <w:lvl w:ilvl="1">
+      <w:start w:val="1"/>
+      <w:numFmt w:val="lowerLetter"/>
+      <w:lvlText w:val="%2."/>
+      <w:lvlJc w:val="left"/>
+      <w:pPr>
+        <w:ind w:left="1440" w:hanging="360"/>
+      </w:pPr>
+    </w:lvl>
+    <w:lvl w:ilvl="2">
+      <w:start w:val="1"/>
+      <w:numFmt w:val="lowerRoman"/>
+      <w:lvlText w:val="%3."/>
+      <w:lvlJc w:val="right"/>
+      <w:pPr>
+        <w:ind w:left="2160" w:hanging="180"/>
+      </w:pPr>
+    </w:lvl>
+    <w:lvl w:ilvl="3">
+      <w:start w:val="1"/>
+      <w:numFmt w:val="decimal"/>
+      <w:lvlText w:val="%4."/>
+      <w:lvlJc w:val="left"/>
+      <w:pPr>
+        <w:ind w:left="2880" w:hanging="360"/>
+      </w:pPr>
+    </w:lvl>
+    <w:lvl w:ilvl="4">
+      <w:start w:val="1"/>
+      <w:numFmt w:val="lowerLetter"/>
+      <w:lvlText w:val="%5."/>
+      <w:lvlJc w:val="left"/>
+      <w:pPr>
+        <w:ind w:left="3600" w:hanging="360"/>
+      </w:pPr>
+    </w:lvl>
+    <w:lvl w:ilvl="5">
+      <w:start w:val="1"/>
+      <w:numFmt w:val="lowerRoman"/>
+      <w:lvlText w:val="%6."/>
+      <w:lvlJc w:val="right"/>
+      <w:pPr>
+        <w:ind w:left="4320" w:hanging="180"/>
+      </w:pPr>
+    </w:lvl>
+    <w:lvl w:ilvl="6">
+      <w:start w:val="1"/>
+      <w:numFmt w:val="decimal"/>
+      <w:lvlText w:val="%7."/>
+      <w:lvlJc w:val="left"/>
+      <w:pPr>
+        <w:ind w:left="5040" w:hanging="360"/>
+      </w:pPr>
+    </w:lvl>
+    <w:lvl w:ilvl="7">
+      <w:start w:val="1"/>
+      <w:numFmt w:val="lowerLetter"/>
+      <w:lvlText w:val="%8."/>
+      <w:lvlJc w:val="left"/>
+      <w:pPr>
+        <w:ind w:left="5760" w:hanging="360"/>
+      </w:pPr>
+    </w:lvl>
+    <w:lvl w:ilvl="8">
+      <w:start w:val="1"/>
+      <w:numFmt w:val="lowerRoman"/>
+      <w:lvlText w:val="%9."/>
+      <w:lvlJc w:val="right"/>
+      <w:pPr>
+        <w:ind w:left="6480" w:hanging="180"/>
+      </w:pPr>
+    </w:lvl>
+  </w:abstractNum>
+  <w:abstractNum w:abstractNumId="3" w15:restartNumberingAfterBreak="0">
+    <w:nsid w:val="26B230F4"/>
+    <w:multiLevelType w:val="multilevel"/>
+    <w:tmpl w:val="7A3248F8"/>
     <w:lvl w:ilvl="0">
       <w:start w:val="1"/>
       <w:numFmt w:val="bullet"/>
@@ -10326,96 +10370,10 @@
       </w:rPr>
     </w:lvl>
   </w:abstractNum>
-  <w:abstractNum w:abstractNumId="2" w15:restartNumberingAfterBreak="0">
-    <w:nsid w:val="11BF738C"/>
+  <w:abstractNum w:abstractNumId="4" w15:restartNumberingAfterBreak="0">
+    <w:nsid w:val="28027C0C"/>
     <w:multiLevelType w:val="multilevel"/>
-    <w:tmpl w:val="4A0C16EE"/>
-    <w:lvl w:ilvl="0">
-      <w:start w:val="1"/>
-      <w:numFmt w:val="decimal"/>
-      <w:lvlText w:val="%1."/>
-      <w:lvlJc w:val="left"/>
-      <w:pPr>
-        <w:ind w:left="720" w:hanging="360"/>
-      </w:pPr>
-    </w:lvl>
-    <w:lvl w:ilvl="1">
-      <w:start w:val="1"/>
-      <w:numFmt w:val="lowerLetter"/>
-      <w:lvlText w:val="%2."/>
-      <w:lvlJc w:val="left"/>
-      <w:pPr>
-        <w:ind w:left="1440" w:hanging="360"/>
-      </w:pPr>
-    </w:lvl>
-    <w:lvl w:ilvl="2">
-      <w:start w:val="1"/>
-      <w:numFmt w:val="lowerRoman"/>
-      <w:lvlText w:val="%3."/>
-      <w:lvlJc w:val="right"/>
-      <w:pPr>
-        <w:ind w:left="2160" w:hanging="180"/>
-      </w:pPr>
-    </w:lvl>
-    <w:lvl w:ilvl="3">
-      <w:start w:val="1"/>
-      <w:numFmt w:val="decimal"/>
-      <w:lvlText w:val="%4."/>
-      <w:lvlJc w:val="left"/>
-      <w:pPr>
-        <w:ind w:left="2880" w:hanging="360"/>
-      </w:pPr>
-    </w:lvl>
-    <w:lvl w:ilvl="4">
-      <w:start w:val="1"/>
-      <w:numFmt w:val="lowerLetter"/>
-      <w:lvlText w:val="%5."/>
-      <w:lvlJc w:val="left"/>
-      <w:pPr>
-        <w:ind w:left="3600" w:hanging="360"/>
-      </w:pPr>
-    </w:lvl>
-    <w:lvl w:ilvl="5">
-      <w:start w:val="1"/>
-      <w:numFmt w:val="lowerRoman"/>
-      <w:lvlText w:val="%6."/>
-      <w:lvlJc w:val="right"/>
-      <w:pPr>
-        <w:ind w:left="4320" w:hanging="180"/>
-      </w:pPr>
-    </w:lvl>
-    <w:lvl w:ilvl="6">
-      <w:start w:val="1"/>
-      <w:numFmt w:val="decimal"/>
-      <w:lvlText w:val="%7."/>
-      <w:lvlJc w:val="left"/>
-      <w:pPr>
-        <w:ind w:left="5040" w:hanging="360"/>
-      </w:pPr>
-    </w:lvl>
-    <w:lvl w:ilvl="7">
-      <w:start w:val="1"/>
-      <w:numFmt w:val="lowerLetter"/>
-      <w:lvlText w:val="%8."/>
-      <w:lvlJc w:val="left"/>
-      <w:pPr>
-        <w:ind w:left="5760" w:hanging="360"/>
-      </w:pPr>
-    </w:lvl>
-    <w:lvl w:ilvl="8">
-      <w:start w:val="1"/>
-      <w:numFmt w:val="lowerRoman"/>
-      <w:lvlText w:val="%9."/>
-      <w:lvlJc w:val="right"/>
-      <w:pPr>
-        <w:ind w:left="6480" w:hanging="180"/>
-      </w:pPr>
-    </w:lvl>
-  </w:abstractNum>
-  <w:abstractNum w:abstractNumId="3" w15:restartNumberingAfterBreak="0">
-    <w:nsid w:val="1CFF2564"/>
-    <w:multiLevelType w:val="multilevel"/>
-    <w:tmpl w:val="6660DA68"/>
+    <w:tmpl w:val="7450A9E8"/>
     <w:lvl w:ilvl="0">
       <w:start w:val="1"/>
       <w:numFmt w:val="bullet"/>
@@ -10525,10 +10483,96 @@
       </w:rPr>
     </w:lvl>
   </w:abstractNum>
-  <w:abstractNum w:abstractNumId="4" w15:restartNumberingAfterBreak="0">
-    <w:nsid w:val="21655134"/>
+  <w:abstractNum w:abstractNumId="5" w15:restartNumberingAfterBreak="0">
+    <w:nsid w:val="4C383A63"/>
     <w:multiLevelType w:val="multilevel"/>
-    <w:tmpl w:val="DB782EBA"/>
+    <w:tmpl w:val="60A6453A"/>
+    <w:lvl w:ilvl="0">
+      <w:start w:val="1"/>
+      <w:numFmt w:val="decimal"/>
+      <w:lvlText w:val="%1."/>
+      <w:lvlJc w:val="left"/>
+      <w:pPr>
+        <w:ind w:left="720" w:hanging="360"/>
+      </w:pPr>
+    </w:lvl>
+    <w:lvl w:ilvl="1">
+      <w:start w:val="1"/>
+      <w:numFmt w:val="lowerLetter"/>
+      <w:lvlText w:val="%2."/>
+      <w:lvlJc w:val="left"/>
+      <w:pPr>
+        <w:ind w:left="1440" w:hanging="360"/>
+      </w:pPr>
+    </w:lvl>
+    <w:lvl w:ilvl="2">
+      <w:start w:val="1"/>
+      <w:numFmt w:val="lowerRoman"/>
+      <w:lvlText w:val="%3."/>
+      <w:lvlJc w:val="right"/>
+      <w:pPr>
+        <w:ind w:left="2160" w:hanging="180"/>
+      </w:pPr>
+    </w:lvl>
+    <w:lvl w:ilvl="3">
+      <w:start w:val="1"/>
+      <w:numFmt w:val="decimal"/>
+      <w:lvlText w:val="%4."/>
+      <w:lvlJc w:val="left"/>
+      <w:pPr>
+        <w:ind w:left="2880" w:hanging="360"/>
+      </w:pPr>
+    </w:lvl>
+    <w:lvl w:ilvl="4">
+      <w:start w:val="1"/>
+      <w:numFmt w:val="lowerLetter"/>
+      <w:lvlText w:val="%5."/>
+      <w:lvlJc w:val="left"/>
+      <w:pPr>
+        <w:ind w:left="3600" w:hanging="360"/>
+      </w:pPr>
+    </w:lvl>
+    <w:lvl w:ilvl="5">
+      <w:start w:val="1"/>
+      <w:numFmt w:val="lowerRoman"/>
+      <w:lvlText w:val="%6."/>
+      <w:lvlJc w:val="right"/>
+      <w:pPr>
+        <w:ind w:left="4320" w:hanging="180"/>
+      </w:pPr>
+    </w:lvl>
+    <w:lvl w:ilvl="6">
+      <w:start w:val="1"/>
+      <w:numFmt w:val="decimal"/>
+      <w:lvlText w:val="%7."/>
+      <w:lvlJc w:val="left"/>
+      <w:pPr>
+        <w:ind w:left="5040" w:hanging="360"/>
+      </w:pPr>
+    </w:lvl>
+    <w:lvl w:ilvl="7">
+      <w:start w:val="1"/>
+      <w:numFmt w:val="lowerLetter"/>
+      <w:lvlText w:val="%8."/>
+      <w:lvlJc w:val="left"/>
+      <w:pPr>
+        <w:ind w:left="5760" w:hanging="360"/>
+      </w:pPr>
+    </w:lvl>
+    <w:lvl w:ilvl="8">
+      <w:start w:val="1"/>
+      <w:numFmt w:val="lowerRoman"/>
+      <w:lvlText w:val="%9."/>
+      <w:lvlJc w:val="right"/>
+      <w:pPr>
+        <w:ind w:left="6480" w:hanging="180"/>
+      </w:pPr>
+    </w:lvl>
+  </w:abstractNum>
+  <w:abstractNum w:abstractNumId="6" w15:restartNumberingAfterBreak="0">
+    <w:nsid w:val="5149355E"/>
+    <w:multiLevelType w:val="multilevel"/>
+    <w:tmpl w:val="065EB086"/>
     <w:lvl w:ilvl="0">
       <w:start w:val="1"/>
       <w:numFmt w:val="bullet"/>
@@ -10638,10 +10682,10 @@
       </w:rPr>
     </w:lvl>
   </w:abstractNum>
-  <w:abstractNum w:abstractNumId="5" w15:restartNumberingAfterBreak="0">
-    <w:nsid w:val="2F6A3D05"/>
+  <w:abstractNum w:abstractNumId="7" w15:restartNumberingAfterBreak="0">
+    <w:nsid w:val="5C446968"/>
     <w:multiLevelType w:val="multilevel"/>
-    <w:tmpl w:val="4D9A9428"/>
+    <w:tmpl w:val="1CAE8DC8"/>
     <w:lvl w:ilvl="0">
       <w:start w:val="1"/>
       <w:numFmt w:val="bullet"/>
@@ -10751,182 +10795,10 @@
       </w:rPr>
     </w:lvl>
   </w:abstractNum>
-  <w:abstractNum w:abstractNumId="6" w15:restartNumberingAfterBreak="0">
-    <w:nsid w:val="31FF3360"/>
+  <w:abstractNum w:abstractNumId="8" w15:restartNumberingAfterBreak="0">
+    <w:nsid w:val="6648329B"/>
     <w:multiLevelType w:val="multilevel"/>
-    <w:tmpl w:val="4790CD4A"/>
-    <w:lvl w:ilvl="0">
-      <w:start w:val="1"/>
-      <w:numFmt w:val="decimal"/>
-      <w:lvlText w:val="%1."/>
-      <w:lvlJc w:val="left"/>
-      <w:pPr>
-        <w:ind w:left="900" w:hanging="360"/>
-      </w:pPr>
-    </w:lvl>
-    <w:lvl w:ilvl="1">
-      <w:start w:val="1"/>
-      <w:numFmt w:val="lowerLetter"/>
-      <w:lvlText w:val="%2."/>
-      <w:lvlJc w:val="left"/>
-      <w:pPr>
-        <w:ind w:left="1440" w:hanging="360"/>
-      </w:pPr>
-    </w:lvl>
-    <w:lvl w:ilvl="2">
-      <w:start w:val="1"/>
-      <w:numFmt w:val="lowerRoman"/>
-      <w:lvlText w:val="%3."/>
-      <w:lvlJc w:val="right"/>
-      <w:pPr>
-        <w:ind w:left="2160" w:hanging="180"/>
-      </w:pPr>
-    </w:lvl>
-    <w:lvl w:ilvl="3">
-      <w:start w:val="1"/>
-      <w:numFmt w:val="decimal"/>
-      <w:lvlText w:val="%4."/>
-      <w:lvlJc w:val="left"/>
-      <w:pPr>
-        <w:ind w:left="2880" w:hanging="360"/>
-      </w:pPr>
-    </w:lvl>
-    <w:lvl w:ilvl="4">
-      <w:start w:val="1"/>
-      <w:numFmt w:val="lowerLetter"/>
-      <w:lvlText w:val="%5."/>
-      <w:lvlJc w:val="left"/>
-      <w:pPr>
-        <w:ind w:left="3600" w:hanging="360"/>
-      </w:pPr>
-    </w:lvl>
-    <w:lvl w:ilvl="5">
-      <w:start w:val="1"/>
-      <w:numFmt w:val="lowerRoman"/>
-      <w:lvlText w:val="%6."/>
-      <w:lvlJc w:val="right"/>
-      <w:pPr>
-        <w:ind w:left="4320" w:hanging="180"/>
-      </w:pPr>
-    </w:lvl>
-    <w:lvl w:ilvl="6">
-      <w:start w:val="1"/>
-      <w:numFmt w:val="decimal"/>
-      <w:lvlText w:val="%7."/>
-      <w:lvlJc w:val="left"/>
-      <w:pPr>
-        <w:ind w:left="5040" w:hanging="360"/>
-      </w:pPr>
-    </w:lvl>
-    <w:lvl w:ilvl="7">
-      <w:start w:val="1"/>
-      <w:numFmt w:val="lowerLetter"/>
-      <w:lvlText w:val="%8."/>
-      <w:lvlJc w:val="left"/>
-      <w:pPr>
-        <w:ind w:left="5760" w:hanging="360"/>
-      </w:pPr>
-    </w:lvl>
-    <w:lvl w:ilvl="8">
-      <w:start w:val="1"/>
-      <w:numFmt w:val="lowerRoman"/>
-      <w:lvlText w:val="%9."/>
-      <w:lvlJc w:val="right"/>
-      <w:pPr>
-        <w:ind w:left="6480" w:hanging="180"/>
-      </w:pPr>
-    </w:lvl>
-  </w:abstractNum>
-  <w:abstractNum w:abstractNumId="7" w15:restartNumberingAfterBreak="0">
-    <w:nsid w:val="3C957335"/>
-    <w:multiLevelType w:val="multilevel"/>
-    <w:tmpl w:val="085C0176"/>
-    <w:lvl w:ilvl="0">
-      <w:start w:val="1"/>
-      <w:numFmt w:val="decimal"/>
-      <w:lvlText w:val="%1."/>
-      <w:lvlJc w:val="left"/>
-      <w:pPr>
-        <w:ind w:left="720" w:hanging="360"/>
-      </w:pPr>
-    </w:lvl>
-    <w:lvl w:ilvl="1">
-      <w:start w:val="1"/>
-      <w:numFmt w:val="lowerLetter"/>
-      <w:lvlText w:val="%2."/>
-      <w:lvlJc w:val="left"/>
-      <w:pPr>
-        <w:ind w:left="1440" w:hanging="360"/>
-      </w:pPr>
-    </w:lvl>
-    <w:lvl w:ilvl="2">
-      <w:start w:val="1"/>
-      <w:numFmt w:val="lowerRoman"/>
-      <w:lvlText w:val="%3."/>
-      <w:lvlJc w:val="right"/>
-      <w:pPr>
-        <w:ind w:left="2160" w:hanging="180"/>
-      </w:pPr>
-    </w:lvl>
-    <w:lvl w:ilvl="3">
-      <w:start w:val="1"/>
-      <w:numFmt w:val="decimal"/>
-      <w:lvlText w:val="%4."/>
-      <w:lvlJc w:val="left"/>
-      <w:pPr>
-        <w:ind w:left="2880" w:hanging="360"/>
-      </w:pPr>
-    </w:lvl>
-    <w:lvl w:ilvl="4">
-      <w:start w:val="1"/>
-      <w:numFmt w:val="lowerLetter"/>
-      <w:lvlText w:val="%5."/>
-      <w:lvlJc w:val="left"/>
-      <w:pPr>
-        <w:ind w:left="3600" w:hanging="360"/>
-      </w:pPr>
-    </w:lvl>
-    <w:lvl w:ilvl="5">
-      <w:start w:val="1"/>
-      <w:numFmt w:val="lowerRoman"/>
-      <w:lvlText w:val="%6."/>
-      <w:lvlJc w:val="right"/>
-      <w:pPr>
-        <w:ind w:left="4320" w:hanging="180"/>
-      </w:pPr>
-    </w:lvl>
-    <w:lvl w:ilvl="6">
-      <w:start w:val="1"/>
-      <w:numFmt w:val="decimal"/>
-      <w:lvlText w:val="%7."/>
-      <w:lvlJc w:val="left"/>
-      <w:pPr>
-        <w:ind w:left="5040" w:hanging="360"/>
-      </w:pPr>
-    </w:lvl>
-    <w:lvl w:ilvl="7">
-      <w:start w:val="1"/>
-      <w:numFmt w:val="lowerLetter"/>
-      <w:lvlText w:val="%8."/>
-      <w:lvlJc w:val="left"/>
-      <w:pPr>
-        <w:ind w:left="5760" w:hanging="360"/>
-      </w:pPr>
-    </w:lvl>
-    <w:lvl w:ilvl="8">
-      <w:start w:val="1"/>
-      <w:numFmt w:val="lowerRoman"/>
-      <w:lvlText w:val="%9."/>
-      <w:lvlJc w:val="right"/>
-      <w:pPr>
-        <w:ind w:left="6480" w:hanging="180"/>
-      </w:pPr>
-    </w:lvl>
-  </w:abstractNum>
-  <w:abstractNum w:abstractNumId="8" w15:restartNumberingAfterBreak="0">
-    <w:nsid w:val="74B63B17"/>
-    <w:multiLevelType w:val="multilevel"/>
-    <w:tmpl w:val="323ECBC0"/>
+    <w:tmpl w:val="2488E3C0"/>
     <w:lvl w:ilvl="0">
       <w:start w:val="1"/>
       <w:numFmt w:val="bullet"/>
@@ -11037,9 +10909,9 @@
     </w:lvl>
   </w:abstractNum>
   <w:abstractNum w:abstractNumId="9" w15:restartNumberingAfterBreak="0">
-    <w:nsid w:val="7F2D41A2"/>
+    <w:nsid w:val="741F10AF"/>
     <w:multiLevelType w:val="multilevel"/>
-    <w:tmpl w:val="34C23CBC"/>
+    <w:tmpl w:val="744C2282"/>
     <w:lvl w:ilvl="0">
       <w:start w:val="1"/>
       <w:numFmt w:val="bullet"/>
@@ -11150,34 +11022,34 @@
     </w:lvl>
   </w:abstractNum>
   <w:num w:numId="1">
+    <w:abstractNumId w:val="0"/>
+  </w:num>
+  <w:num w:numId="2">
+    <w:abstractNumId w:val="1"/>
+  </w:num>
+  <w:num w:numId="3">
+    <w:abstractNumId w:val="2"/>
+  </w:num>
+  <w:num w:numId="4">
+    <w:abstractNumId w:val="5"/>
+  </w:num>
+  <w:num w:numId="5">
+    <w:abstractNumId w:val="4"/>
+  </w:num>
+  <w:num w:numId="6">
+    <w:abstractNumId w:val="6"/>
+  </w:num>
+  <w:num w:numId="7">
     <w:abstractNumId w:val="7"/>
   </w:num>
-  <w:num w:numId="2">
-    <w:abstractNumId w:val="5"/>
-  </w:num>
-  <w:num w:numId="3">
-    <w:abstractNumId w:val="6"/>
-  </w:num>
-  <w:num w:numId="4">
-    <w:abstractNumId w:val="2"/>
-  </w:num>
-  <w:num w:numId="5">
-    <w:abstractNumId w:val="1"/>
-  </w:num>
-  <w:num w:numId="6">
+  <w:num w:numId="8">
     <w:abstractNumId w:val="8"/>
   </w:num>
-  <w:num w:numId="7">
-    <w:abstractNumId w:val="0"/>
-  </w:num>
-  <w:num w:numId="8">
-    <w:abstractNumId w:val="3"/>
-  </w:num>
   <w:num w:numId="9">
-    <w:abstractNumId w:val="4"/>
+    <w:abstractNumId w:val="9"/>
   </w:num>
   <w:num w:numId="10">
-    <w:abstractNumId w:val="9"/>
+    <w:abstractNumId w:val="3"/>
   </w:num>
 </w:numbering>
 </file>

</xml_diff>